<commit_message>
DOCS minor installation guideline updates
</commit_message>
<xml_diff>
--- a/misc/gui_manual.docx
+++ b/misc/gui_manual.docx
@@ -520,7 +520,7 @@
             </w:rPr>
             <w:fldChar w:fldCharType="separate"/>
           </w:r>
-          <w:hyperlink w:anchor="_Toc67305719" w:history="1">
+          <w:hyperlink w:anchor="_Toc67323386" w:history="1">
             <w:r>
               <w:rPr>
                 <w:rStyle w:val="Hyperlink"/>
@@ -547,7 +547,7 @@
                 <w:noProof/>
                 <w:webHidden/>
               </w:rPr>
-              <w:instrText xml:space="preserve"> PAGEREF _Toc67305719 \h </w:instrText>
+              <w:instrText xml:space="preserve"> PAGEREF _Toc67323386 \h </w:instrText>
             </w:r>
             <w:r>
               <w:rPr>
@@ -591,7 +591,7 @@
               <w:lang w:val="en-DE" w:eastAsia="en-GB"/>
             </w:rPr>
           </w:pPr>
-          <w:hyperlink w:anchor="_Toc67305720" w:history="1">
+          <w:hyperlink w:anchor="_Toc67323387" w:history="1">
             <w:r>
               <w:rPr>
                 <w:rStyle w:val="Hyperlink"/>
@@ -618,7 +618,7 @@
                 <w:noProof/>
                 <w:webHidden/>
               </w:rPr>
-              <w:instrText xml:space="preserve"> PAGEREF _Toc67305720 \h </w:instrText>
+              <w:instrText xml:space="preserve"> PAGEREF _Toc67323387 \h </w:instrText>
             </w:r>
             <w:r>
               <w:rPr>
@@ -662,7 +662,7 @@
               <w:lang w:val="en-DE" w:eastAsia="en-GB"/>
             </w:rPr>
           </w:pPr>
-          <w:hyperlink w:anchor="_Toc67305721" w:history="1">
+          <w:hyperlink w:anchor="_Toc67323388" w:history="1">
             <w:r>
               <w:rPr>
                 <w:rStyle w:val="Hyperlink"/>
@@ -689,7 +689,7 @@
                 <w:noProof/>
                 <w:webHidden/>
               </w:rPr>
-              <w:instrText xml:space="preserve"> PAGEREF _Toc67305721 \h </w:instrText>
+              <w:instrText xml:space="preserve"> PAGEREF _Toc67323388 \h </w:instrText>
             </w:r>
             <w:r>
               <w:rPr>
@@ -733,7 +733,7 @@
               <w:lang w:val="en-DE" w:eastAsia="en-GB"/>
             </w:rPr>
           </w:pPr>
-          <w:hyperlink w:anchor="_Toc67305722" w:history="1">
+          <w:hyperlink w:anchor="_Toc67323389" w:history="1">
             <w:r>
               <w:rPr>
                 <w:rStyle w:val="Hyperlink"/>
@@ -760,7 +760,7 @@
                 <w:noProof/>
                 <w:webHidden/>
               </w:rPr>
-              <w:instrText xml:space="preserve"> PAGEREF _Toc67305722 \h </w:instrText>
+              <w:instrText xml:space="preserve"> PAGEREF _Toc67323389 \h </w:instrText>
             </w:r>
             <w:r>
               <w:rPr>
@@ -804,7 +804,7 @@
               <w:lang w:val="en-DE" w:eastAsia="en-GB"/>
             </w:rPr>
           </w:pPr>
-          <w:hyperlink w:anchor="_Toc67305723" w:history="1">
+          <w:hyperlink w:anchor="_Toc67323390" w:history="1">
             <w:r>
               <w:rPr>
                 <w:rStyle w:val="Hyperlink"/>
@@ -831,7 +831,7 @@
                 <w:noProof/>
                 <w:webHidden/>
               </w:rPr>
-              <w:instrText xml:space="preserve"> PAGEREF _Toc67305723 \h </w:instrText>
+              <w:instrText xml:space="preserve"> PAGEREF _Toc67323390 \h </w:instrText>
             </w:r>
             <w:r>
               <w:rPr>
@@ -875,7 +875,7 @@
               <w:lang w:val="en-DE" w:eastAsia="en-GB"/>
             </w:rPr>
           </w:pPr>
-          <w:hyperlink w:anchor="_Toc67305724" w:history="1">
+          <w:hyperlink w:anchor="_Toc67323391" w:history="1">
             <w:r>
               <w:rPr>
                 <w:rStyle w:val="Hyperlink"/>
@@ -902,7 +902,7 @@
                 <w:noProof/>
                 <w:webHidden/>
               </w:rPr>
-              <w:instrText xml:space="preserve"> PAGEREF _Toc67305724 \h </w:instrText>
+              <w:instrText xml:space="preserve"> PAGEREF _Toc67323391 \h </w:instrText>
             </w:r>
             <w:r>
               <w:rPr>
@@ -946,7 +946,7 @@
               <w:lang w:val="en-DE" w:eastAsia="en-GB"/>
             </w:rPr>
           </w:pPr>
-          <w:hyperlink w:anchor="_Toc67305725" w:history="1">
+          <w:hyperlink w:anchor="_Toc67323392" w:history="1">
             <w:r>
               <w:rPr>
                 <w:rStyle w:val="Hyperlink"/>
@@ -973,7 +973,7 @@
                 <w:noProof/>
                 <w:webHidden/>
               </w:rPr>
-              <w:instrText xml:space="preserve"> PAGEREF _Toc67305725 \h </w:instrText>
+              <w:instrText xml:space="preserve"> PAGEREF _Toc67323392 \h </w:instrText>
             </w:r>
             <w:r>
               <w:rPr>
@@ -1017,7 +1017,7 @@
               <w:lang w:val="en-DE" w:eastAsia="en-GB"/>
             </w:rPr>
           </w:pPr>
-          <w:hyperlink w:anchor="_Toc67305726" w:history="1">
+          <w:hyperlink w:anchor="_Toc67323393" w:history="1">
             <w:r>
               <w:rPr>
                 <w:rStyle w:val="Hyperlink"/>
@@ -1044,7 +1044,7 @@
                 <w:noProof/>
                 <w:webHidden/>
               </w:rPr>
-              <w:instrText xml:space="preserve"> PAGEREF _Toc67305726 \h </w:instrText>
+              <w:instrText xml:space="preserve"> PAGEREF _Toc67323393 \h </w:instrText>
             </w:r>
             <w:r>
               <w:rPr>
@@ -1088,7 +1088,7 @@
               <w:lang w:val="en-DE" w:eastAsia="en-GB"/>
             </w:rPr>
           </w:pPr>
-          <w:hyperlink w:anchor="_Toc67305727" w:history="1">
+          <w:hyperlink w:anchor="_Toc67323394" w:history="1">
             <w:r>
               <w:rPr>
                 <w:rStyle w:val="Hyperlink"/>
@@ -1115,7 +1115,7 @@
                 <w:noProof/>
                 <w:webHidden/>
               </w:rPr>
-              <w:instrText xml:space="preserve"> PAGEREF _Toc67305727 \h </w:instrText>
+              <w:instrText xml:space="preserve"> PAGEREF _Toc67323394 \h </w:instrText>
             </w:r>
             <w:r>
               <w:rPr>
@@ -1170,7 +1170,7 @@
       <w:pPr>
         <w:pStyle w:val="Heading1"/>
       </w:pPr>
-      <w:bookmarkStart w:id="0" w:name="_Toc67305719"/>
+      <w:bookmarkStart w:id="0" w:name="_Toc67323386"/>
       <w:r>
         <w:t>About</w:t>
       </w:r>
@@ -1271,7 +1271,7 @@
               </wp:inline>
             </w:drawing>
           </mc:Choice>
-          <mc:Fallback xmlns:dgm="http://schemas.openxmlformats.org/drawingml/2006/diagram" xmlns:lc="http://schemas.openxmlformats.org/drawingml/2006/lockedCanvas" xmlns:c="http://schemas.openxmlformats.org/drawingml/2006/chart" xmlns:pic="http://schemas.openxmlformats.org/drawingml/2006/picture" xmlns:a="http://schemas.openxmlformats.org/drawingml/2006/main" xmlns:sl="http://schemas.openxmlformats.org/schemaLibrary/2006/main">
+          <mc:Fallback xmlns:sl="http://schemas.openxmlformats.org/schemaLibrary/2006/main" xmlns:a="http://schemas.openxmlformats.org/drawingml/2006/main" xmlns:pic="http://schemas.openxmlformats.org/drawingml/2006/picture" xmlns:c="http://schemas.openxmlformats.org/drawingml/2006/chart" xmlns:lc="http://schemas.openxmlformats.org/drawingml/2006/lockedCanvas" xmlns:dgm="http://schemas.openxmlformats.org/drawingml/2006/diagram">
             <w:drawing>
               <wp:inline distB="114300" distT="114300" distL="114300" distR="114300">
                 <wp:extent cx="2520000" cy="88200"/>
@@ -1501,7 +1501,7 @@
       <w:pPr>
         <w:pStyle w:val="Heading1"/>
       </w:pPr>
-      <w:bookmarkStart w:id="1" w:name="_Toc67305720"/>
+      <w:bookmarkStart w:id="1" w:name="_Toc67323387"/>
       <w:r>
         <w:lastRenderedPageBreak/>
         <w:t>I</w:t>
@@ -1612,7 +1612,7 @@
               </wp:inline>
             </w:drawing>
           </mc:Choice>
-          <mc:Fallback xmlns:dgm="http://schemas.openxmlformats.org/drawingml/2006/diagram" xmlns:lc="http://schemas.openxmlformats.org/drawingml/2006/lockedCanvas" xmlns:c="http://schemas.openxmlformats.org/drawingml/2006/chart" xmlns:pic="http://schemas.openxmlformats.org/drawingml/2006/picture" xmlns:a="http://schemas.openxmlformats.org/drawingml/2006/main" xmlns:sl="http://schemas.openxmlformats.org/schemaLibrary/2006/main">
+          <mc:Fallback xmlns:sl="http://schemas.openxmlformats.org/schemaLibrary/2006/main" xmlns:a="http://schemas.openxmlformats.org/drawingml/2006/main" xmlns:pic="http://schemas.openxmlformats.org/drawingml/2006/picture" xmlns:c="http://schemas.openxmlformats.org/drawingml/2006/chart" xmlns:lc="http://schemas.openxmlformats.org/drawingml/2006/lockedCanvas" xmlns:dgm="http://schemas.openxmlformats.org/drawingml/2006/diagram">
             <w:drawing>
               <wp:inline distB="114300" distT="114300" distL="114300" distR="114300">
                 <wp:extent cx="2520000" cy="88200"/>
@@ -1808,7 +1808,7 @@
         <w:pStyle w:val="Heading2"/>
         <w:ind w:firstLine="0"/>
       </w:pPr>
-      <w:bookmarkStart w:id="2" w:name="_Toc67305721"/>
+      <w:bookmarkStart w:id="2" w:name="_Toc67323388"/>
       <w:r>
         <w:t>Windows</w:t>
       </w:r>
@@ -3473,7 +3473,41 @@
           <w:sz w:val="24"/>
           <w:szCs w:val="24"/>
         </w:rPr>
-        <w:t>”. Note that this URL can be copy-pasted to other browsers as well. For optimal performance, we recommend to use</w:t>
+        <w:t>”. Note that this URL can be copy-pasted to other browsers as well</w:t>
+      </w:r>
+      <w:r>
+        <w:rPr>
+          <w:rFonts w:ascii="Calibri" w:eastAsia="Calibri" w:hAnsi="Calibri" w:cs="Calibri"/>
+          <w:sz w:val="24"/>
+          <w:szCs w:val="24"/>
+        </w:rPr>
+        <w:t xml:space="preserve"> and that no internet connection is required since you run </w:t>
+      </w:r>
+      <w:proofErr w:type="spellStart"/>
+      <w:r>
+        <w:rPr>
+          <w:rFonts w:ascii="Calibri" w:eastAsia="Calibri" w:hAnsi="Calibri" w:cs="Calibri"/>
+          <w:sz w:val="24"/>
+          <w:szCs w:val="24"/>
+        </w:rPr>
+        <w:t>AlphaTims</w:t>
+      </w:r>
+      <w:proofErr w:type="spellEnd"/>
+      <w:r>
+        <w:rPr>
+          <w:rFonts w:ascii="Calibri" w:eastAsia="Calibri" w:hAnsi="Calibri" w:cs="Calibri"/>
+          <w:sz w:val="24"/>
+          <w:szCs w:val="24"/>
+        </w:rPr>
+        <w:t xml:space="preserve"> on your local machine</w:t>
+      </w:r>
+      <w:r>
+        <w:rPr>
+          <w:rFonts w:ascii="Calibri" w:eastAsia="Calibri" w:hAnsi="Calibri" w:cs="Calibri"/>
+          <w:sz w:val="24"/>
+          <w:szCs w:val="24"/>
+        </w:rPr>
+        <w:t>. For optimal performance, we recommend to use</w:t>
       </w:r>
       <w:r>
         <w:rPr>
@@ -3512,7 +3546,7 @@
         <w:pStyle w:val="Heading2"/>
         <w:ind w:left="0" w:firstLine="0"/>
       </w:pPr>
-      <w:bookmarkStart w:id="3" w:name="_Toc67305722"/>
+      <w:bookmarkStart w:id="3" w:name="_Toc67323389"/>
       <w:r>
         <w:lastRenderedPageBreak/>
         <w:t>MacOS</w:t>
@@ -3612,8 +3646,20 @@
           <w:bCs/>
           <w:sz w:val="24"/>
           <w:szCs w:val="24"/>
-        </w:rPr>
-        <w:t>IMPORANT NOTE:</w:t>
+          <w:u w:val="single"/>
+        </w:rPr>
+        <w:t xml:space="preserve">IMPORANT </w:t>
+      </w:r>
+      <w:r>
+        <w:rPr>
+          <w:rFonts w:ascii="Calibri" w:eastAsia="Calibri" w:hAnsi="Calibri" w:cs="Calibri"/>
+          <w:b/>
+          <w:bCs/>
+          <w:sz w:val="24"/>
+          <w:szCs w:val="24"/>
+          <w:u w:val="single"/>
+        </w:rPr>
+        <w:t>WARNING!</w:t>
       </w:r>
       <w:r>
         <w:rPr>
@@ -3893,6 +3939,7 @@
       <w:r>
         <w:rPr>
           <w:rFonts w:ascii="Calibri" w:eastAsia="Calibri" w:hAnsi="Calibri" w:cs="Calibri"/>
+          <w:noProof/>
           <w:sz w:val="24"/>
           <w:szCs w:val="24"/>
         </w:rPr>
@@ -3935,6 +3982,102 @@
     </w:p>
     <w:p>
       <w:pPr>
+        <w:pStyle w:val="ListParagraph"/>
+        <w:widowControl w:val="0"/>
+        <w:spacing w:before="216" w:line="281" w:lineRule="auto"/>
+        <w:ind w:left="360"/>
+        <w:contextualSpacing w:val="0"/>
+        <w:rPr>
+          <w:rFonts w:ascii="Calibri" w:eastAsia="Calibri" w:hAnsi="Calibri" w:cs="Calibri"/>
+          <w:sz w:val="24"/>
+          <w:szCs w:val="24"/>
+        </w:rPr>
+      </w:pPr>
+      <w:r>
+        <w:rPr>
+          <w:rFonts w:ascii="Calibri" w:eastAsia="Calibri" w:hAnsi="Calibri" w:cs="Calibri"/>
+          <w:b/>
+          <w:bCs/>
+          <w:sz w:val="24"/>
+          <w:szCs w:val="24"/>
+          <w:u w:val="single"/>
+        </w:rPr>
+        <w:t>IMPORTANT WARNING</w:t>
+      </w:r>
+      <w:r>
+        <w:rPr>
+          <w:rFonts w:ascii="Calibri" w:eastAsia="Calibri" w:hAnsi="Calibri" w:cs="Calibri"/>
+          <w:b/>
+          <w:bCs/>
+          <w:sz w:val="24"/>
+          <w:szCs w:val="24"/>
+          <w:u w:val="single"/>
+        </w:rPr>
+        <w:t>!</w:t>
+      </w:r>
+      <w:r>
+        <w:rPr>
+          <w:rFonts w:ascii="Calibri" w:eastAsia="Calibri" w:hAnsi="Calibri" w:cs="Calibri"/>
+          <w:sz w:val="24"/>
+          <w:szCs w:val="24"/>
+        </w:rPr>
+        <w:t xml:space="preserve"> You must always remove old versions</w:t>
+      </w:r>
+      <w:r>
+        <w:rPr>
+          <w:rFonts w:ascii="Calibri" w:eastAsia="Calibri" w:hAnsi="Calibri" w:cs="Calibri"/>
+          <w:sz w:val="24"/>
+          <w:szCs w:val="24"/>
+        </w:rPr>
+        <w:t xml:space="preserve"> </w:t>
+      </w:r>
+      <w:r>
+        <w:rPr>
+          <w:rFonts w:ascii="Calibri" w:eastAsia="Calibri" w:hAnsi="Calibri" w:cs="Calibri"/>
+          <w:sz w:val="24"/>
+          <w:szCs w:val="24"/>
+        </w:rPr>
+        <w:t xml:space="preserve">of </w:t>
+      </w:r>
+      <w:proofErr w:type="spellStart"/>
+      <w:r>
+        <w:rPr>
+          <w:rFonts w:ascii="Calibri" w:eastAsia="Calibri" w:hAnsi="Calibri" w:cs="Calibri"/>
+          <w:sz w:val="24"/>
+          <w:szCs w:val="24"/>
+        </w:rPr>
+        <w:t>AlphaTims</w:t>
+      </w:r>
+      <w:proofErr w:type="spellEnd"/>
+      <w:r>
+        <w:rPr>
+          <w:rFonts w:ascii="Calibri" w:eastAsia="Calibri" w:hAnsi="Calibri" w:cs="Calibri"/>
+          <w:sz w:val="24"/>
+          <w:szCs w:val="24"/>
+        </w:rPr>
+        <w:t xml:space="preserve"> before installing a new one in MacOS. You can do this simply by dragging “</w:t>
+      </w:r>
+      <w:proofErr w:type="spellStart"/>
+      <w:r>
+        <w:rPr>
+          <w:rFonts w:ascii="Calibri" w:eastAsia="Calibri" w:hAnsi="Calibri" w:cs="Calibri"/>
+          <w:sz w:val="24"/>
+          <w:szCs w:val="24"/>
+        </w:rPr>
+        <w:t>AlphaTims.app</w:t>
+      </w:r>
+      <w:proofErr w:type="spellEnd"/>
+      <w:r>
+        <w:rPr>
+          <w:rFonts w:ascii="Calibri" w:eastAsia="Calibri" w:hAnsi="Calibri" w:cs="Calibri"/>
+          <w:sz w:val="24"/>
+          <w:szCs w:val="24"/>
+        </w:rPr>
+        <w:t>” from the “Applications” folder to the “Bin”.</w:t>
+      </w:r>
+    </w:p>
+    <w:p>
+      <w:pPr>
         <w:rPr>
           <w:rFonts w:ascii="Calibri" w:eastAsia="Calibri" w:hAnsi="Calibri" w:cs="Calibri"/>
           <w:sz w:val="24"/>
@@ -4037,15 +4180,7 @@
           <w:sz w:val="24"/>
           <w:szCs w:val="24"/>
         </w:rPr>
-        <w:t xml:space="preserve"> </w:t>
-      </w:r>
-      <w:r>
-        <w:rPr>
-          <w:rFonts w:ascii="Calibri" w:eastAsia="Calibri" w:hAnsi="Calibri" w:cs="Calibri"/>
-          <w:sz w:val="24"/>
-          <w:szCs w:val="24"/>
-        </w:rPr>
-        <w:t>(note that additional</w:t>
+        <w:t xml:space="preserve"> (note that additional</w:t>
       </w:r>
       <w:r>
         <w:rPr>
@@ -4159,6 +4294,7 @@
       <w:r>
         <w:rPr>
           <w:rFonts w:ascii="Calibri" w:eastAsia="Calibri" w:hAnsi="Calibri" w:cs="Calibri"/>
+          <w:noProof/>
           <w:sz w:val="24"/>
           <w:szCs w:val="24"/>
         </w:rPr>
@@ -4252,6 +4388,7 @@
       <w:r>
         <w:rPr>
           <w:rFonts w:ascii="Calibri" w:eastAsia="Calibri" w:hAnsi="Calibri" w:cs="Calibri"/>
+          <w:noProof/>
           <w:sz w:val="24"/>
           <w:szCs w:val="24"/>
         </w:rPr>
@@ -4393,25 +4530,7 @@
           <w:sz w:val="24"/>
           <w:szCs w:val="24"/>
         </w:rPr>
-        <w:t xml:space="preserve"> (from the “Applications” folder, though the “Launchpad” or with a “</w:t>
-      </w:r>
-      <w:proofErr w:type="spellStart"/>
-      <w:r>
-        <w:rPr>
-          <w:rFonts w:ascii="Calibri" w:eastAsia="Calibri" w:hAnsi="Calibri" w:cs="Calibri"/>
-          <w:sz w:val="24"/>
-          <w:szCs w:val="24"/>
-        </w:rPr>
-        <w:t>Spotloight</w:t>
-      </w:r>
-      <w:proofErr w:type="spellEnd"/>
-      <w:r>
-        <w:rPr>
-          <w:rFonts w:ascii="Calibri" w:eastAsia="Calibri" w:hAnsi="Calibri" w:cs="Calibri"/>
-          <w:sz w:val="24"/>
-          <w:szCs w:val="24"/>
-        </w:rPr>
-        <w:t xml:space="preserve"> search (</w:t>
+        <w:t xml:space="preserve"> (from the “Applications” folder, though the “Launchpad” or with a “Spotlight search (</w:t>
       </w:r>
       <w:proofErr w:type="spellStart"/>
       <w:r>
@@ -4467,6 +4586,7 @@
       <w:r>
         <w:rPr>
           <w:rFonts w:ascii="Calibri" w:eastAsia="Calibri" w:hAnsi="Calibri" w:cs="Calibri"/>
+          <w:noProof/>
           <w:sz w:val="24"/>
           <w:szCs w:val="24"/>
         </w:rPr>
@@ -4516,13 +4636,7 @@
           <w:numId w:val="7"/>
         </w:numPr>
         <w:spacing w:before="216" w:line="281" w:lineRule="auto"/>
-        <w:contextualSpacing w:val="0"/>
         <w:jc w:val="both"/>
-        <w:rPr>
-          <w:rFonts w:ascii="Calibri" w:eastAsia="Calibri" w:hAnsi="Calibri" w:cs="Calibri"/>
-          <w:sz w:val="24"/>
-          <w:szCs w:val="24"/>
-        </w:rPr>
       </w:pPr>
       <w:r>
         <w:rPr>
@@ -4584,7 +4698,25 @@
           <w:sz w:val="24"/>
           <w:szCs w:val="24"/>
         </w:rPr>
-        <w:t xml:space="preserve">”. Note that this URL can be copy-pasted to other browsers as well. For optimal performance, we recommend to use Google Chrome or Mozilla Firefox. </w:t>
+        <w:t xml:space="preserve">”. Note that this URL can be copy-pasted to other browsers as well and that no internet connection is required since you run </w:t>
+      </w:r>
+      <w:proofErr w:type="spellStart"/>
+      <w:r>
+        <w:rPr>
+          <w:rFonts w:ascii="Calibri" w:eastAsia="Calibri" w:hAnsi="Calibri" w:cs="Calibri"/>
+          <w:sz w:val="24"/>
+          <w:szCs w:val="24"/>
+        </w:rPr>
+        <w:t>AlphaTims</w:t>
+      </w:r>
+      <w:proofErr w:type="spellEnd"/>
+      <w:r>
+        <w:rPr>
+          <w:rFonts w:ascii="Calibri" w:eastAsia="Calibri" w:hAnsi="Calibri" w:cs="Calibri"/>
+          <w:sz w:val="24"/>
+          <w:szCs w:val="24"/>
+        </w:rPr>
+        <w:t xml:space="preserve"> on your local machine. For optimal performance, we recommend to use Google Chrome or Mozilla Firefox. </w:t>
       </w:r>
     </w:p>
     <w:p>
@@ -4637,7 +4769,39 @@
           <w:sz w:val="24"/>
           <w:szCs w:val="24"/>
         </w:rPr>
-        <w:t xml:space="preserve">Sometimes a pop-up with the message “Do you want the application “python3.8” to accept incoming network connections?” appears. As </w:t>
+        <w:t xml:space="preserve">You can </w:t>
+      </w:r>
+      <w:r>
+        <w:rPr>
+          <w:rFonts w:ascii="Calibri" w:eastAsia="Calibri" w:hAnsi="Calibri" w:cs="Calibri"/>
+          <w:sz w:val="24"/>
+          <w:szCs w:val="24"/>
+        </w:rPr>
+        <w:t>either deny or ignore</w:t>
+      </w:r>
+      <w:r>
+        <w:rPr>
+          <w:rFonts w:ascii="Calibri" w:eastAsia="Calibri" w:hAnsi="Calibri" w:cs="Calibri"/>
+          <w:sz w:val="24"/>
+          <w:szCs w:val="24"/>
+        </w:rPr>
+        <w:t xml:space="preserve"> the popup message</w:t>
+      </w:r>
+      <w:r>
+        <w:rPr>
+          <w:rFonts w:ascii="Calibri" w:eastAsia="Calibri" w:hAnsi="Calibri" w:cs="Calibri"/>
+          <w:sz w:val="24"/>
+          <w:szCs w:val="24"/>
+        </w:rPr>
+        <w:t xml:space="preserve"> “Do you want the application “python3.8” to accept incoming network connections?”</w:t>
+      </w:r>
+      <w:r>
+        <w:rPr>
+          <w:rFonts w:ascii="Calibri" w:eastAsia="Calibri" w:hAnsi="Calibri" w:cs="Calibri"/>
+          <w:sz w:val="24"/>
+          <w:szCs w:val="24"/>
+        </w:rPr>
+        <w:t xml:space="preserve">, as </w:t>
       </w:r>
       <w:proofErr w:type="spellStart"/>
       <w:r>
@@ -4655,31 +4819,7 @@
           <w:sz w:val="24"/>
           <w:szCs w:val="24"/>
         </w:rPr>
-        <w:t xml:space="preserve"> does not actually use any network connections, you can ignore this message and reply either </w:t>
-      </w:r>
-      <w:r>
-        <w:rPr>
-          <w:rFonts w:ascii="Calibri" w:eastAsia="Calibri" w:hAnsi="Calibri" w:cs="Calibri"/>
-          <w:sz w:val="24"/>
-          <w:szCs w:val="24"/>
-        </w:rPr>
-        <w:t>Deny</w:t>
-      </w:r>
-      <w:r>
-        <w:rPr>
-          <w:rFonts w:ascii="Calibri" w:eastAsia="Calibri" w:hAnsi="Calibri" w:cs="Calibri"/>
-          <w:sz w:val="24"/>
-          <w:szCs w:val="24"/>
-        </w:rPr>
-        <w:t xml:space="preserve"> or </w:t>
-      </w:r>
-      <w:r>
-        <w:rPr>
-          <w:rFonts w:ascii="Calibri" w:eastAsia="Calibri" w:hAnsi="Calibri" w:cs="Calibri"/>
-          <w:sz w:val="24"/>
-          <w:szCs w:val="24"/>
-        </w:rPr>
-        <w:t>Allow.</w:t>
+        <w:t xml:space="preserve"> does not use an internet connection.</w:t>
       </w:r>
     </w:p>
     <w:p>
@@ -4992,7 +5132,7 @@
         <w:pStyle w:val="Heading2"/>
         <w:ind w:left="0" w:firstLine="0"/>
       </w:pPr>
-      <w:bookmarkStart w:id="4" w:name="_Toc67305723"/>
+      <w:bookmarkStart w:id="4" w:name="_Toc67323390"/>
       <w:r>
         <w:lastRenderedPageBreak/>
         <w:t>Linux</w:t>
@@ -5455,16 +5595,16 @@
           <w:numId w:val="9"/>
         </w:numPr>
         <w:spacing w:before="216" w:line="281" w:lineRule="auto"/>
-        <w:contextualSpacing w:val="0"/>
         <w:jc w:val="both"/>
-        <w:rPr>
-          <w:rFonts w:ascii="Calibri" w:eastAsia="Calibri" w:hAnsi="Calibri" w:cs="Calibri"/>
-          <w:b/>
-          <w:bCs/>
-          <w:sz w:val="24"/>
-          <w:szCs w:val="24"/>
-        </w:rPr>
-      </w:pPr>
+      </w:pPr>
+      <w:r>
+        <w:rPr>
+          <w:rFonts w:ascii="Calibri" w:eastAsia="Calibri" w:hAnsi="Calibri" w:cs="Calibri"/>
+          <w:sz w:val="24"/>
+          <w:szCs w:val="24"/>
+        </w:rPr>
+        <w:t xml:space="preserve">After launching </w:t>
+      </w:r>
       <w:proofErr w:type="spellStart"/>
       <w:r>
         <w:rPr>
@@ -5481,7 +5621,7 @@
           <w:sz w:val="24"/>
           <w:szCs w:val="24"/>
         </w:rPr>
-        <w:t xml:space="preserve"> can now be launched through the terminal with the command “</w:t>
+        <w:t xml:space="preserve">, a terminal showing background information on </w:t>
       </w:r>
       <w:proofErr w:type="spellStart"/>
       <w:r>
@@ -5490,7 +5630,7 @@
           <w:sz w:val="24"/>
           <w:szCs w:val="24"/>
         </w:rPr>
-        <w:t>alphatims</w:t>
+        <w:t>AlphaTims</w:t>
       </w:r>
       <w:proofErr w:type="spellEnd"/>
       <w:r>
@@ -5499,15 +5639,7 @@
           <w:sz w:val="24"/>
           <w:szCs w:val="24"/>
         </w:rPr>
-        <w:t xml:space="preserve">”. </w:t>
-      </w:r>
-      <w:r>
-        <w:rPr>
-          <w:rFonts w:ascii="Calibri" w:eastAsia="Calibri" w:hAnsi="Calibri" w:cs="Calibri"/>
-          <w:sz w:val="24"/>
-          <w:szCs w:val="24"/>
-        </w:rPr>
-        <w:t xml:space="preserve">After launching </w:t>
+        <w:t xml:space="preserve"> should open, as well as a new tab in your default browser with the URL “http://</w:t>
       </w:r>
       <w:proofErr w:type="spellStart"/>
       <w:r>
@@ -5516,6 +5648,24 @@
           <w:sz w:val="24"/>
           <w:szCs w:val="24"/>
         </w:rPr>
+        <w:t>localhost:XXXXX</w:t>
+      </w:r>
+      <w:proofErr w:type="spellEnd"/>
+      <w:r>
+        <w:rPr>
+          <w:rFonts w:ascii="Calibri" w:eastAsia="Calibri" w:hAnsi="Calibri" w:cs="Calibri"/>
+          <w:sz w:val="24"/>
+          <w:szCs w:val="24"/>
+        </w:rPr>
+        <w:t xml:space="preserve">”. Note that this URL can be copy-pasted to other browsers as well and that no internet connection is required since you run </w:t>
+      </w:r>
+      <w:proofErr w:type="spellStart"/>
+      <w:r>
+        <w:rPr>
+          <w:rFonts w:ascii="Calibri" w:eastAsia="Calibri" w:hAnsi="Calibri" w:cs="Calibri"/>
+          <w:sz w:val="24"/>
+          <w:szCs w:val="24"/>
+        </w:rPr>
         <w:t>AlphaTims</w:t>
       </w:r>
       <w:proofErr w:type="spellEnd"/>
@@ -5525,49 +5675,7 @@
           <w:sz w:val="24"/>
           <w:szCs w:val="24"/>
         </w:rPr>
-        <w:t>, a</w:t>
-      </w:r>
-      <w:r>
-        <w:rPr>
-          <w:rFonts w:ascii="Calibri" w:eastAsia="Calibri" w:hAnsi="Calibri" w:cs="Calibri"/>
-          <w:sz w:val="24"/>
-          <w:szCs w:val="24"/>
-        </w:rPr>
-        <w:t xml:space="preserve"> new tab </w:t>
-      </w:r>
-      <w:r>
-        <w:rPr>
-          <w:rFonts w:ascii="Calibri" w:eastAsia="Calibri" w:hAnsi="Calibri" w:cs="Calibri"/>
-          <w:sz w:val="24"/>
-          <w:szCs w:val="24"/>
-        </w:rPr>
-        <w:t xml:space="preserve">should be opened </w:t>
-      </w:r>
-      <w:r>
-        <w:rPr>
-          <w:rFonts w:ascii="Calibri" w:eastAsia="Calibri" w:hAnsi="Calibri" w:cs="Calibri"/>
-          <w:sz w:val="24"/>
-          <w:szCs w:val="24"/>
-        </w:rPr>
-        <w:t>in your default browser with the URL “http://</w:t>
-      </w:r>
-      <w:proofErr w:type="spellStart"/>
-      <w:r>
-        <w:rPr>
-          <w:rFonts w:ascii="Calibri" w:eastAsia="Calibri" w:hAnsi="Calibri" w:cs="Calibri"/>
-          <w:sz w:val="24"/>
-          <w:szCs w:val="24"/>
-        </w:rPr>
-        <w:t>localhost:XXXXX</w:t>
-      </w:r>
-      <w:proofErr w:type="spellEnd"/>
-      <w:r>
-        <w:rPr>
-          <w:rFonts w:ascii="Calibri" w:eastAsia="Calibri" w:hAnsi="Calibri" w:cs="Calibri"/>
-          <w:sz w:val="24"/>
-          <w:szCs w:val="24"/>
-        </w:rPr>
-        <w:t xml:space="preserve">”. Note that this URL can be copy-pasted to other browsers as well. For optimal performance, we recommend to use Google Chrome or Mozilla Firefox. </w:t>
+        <w:t xml:space="preserve"> on your local machine. For optimal performance, we recommend to use Google Chrome or Mozilla Firefox. </w:t>
       </w:r>
       <w:r>
         <w:br w:type="page"/>
@@ -5577,7 +5685,7 @@
       <w:pPr>
         <w:pStyle w:val="Heading1"/>
       </w:pPr>
-      <w:bookmarkStart w:id="5" w:name="_Toc67305724"/>
+      <w:bookmarkStart w:id="5" w:name="_Toc67323391"/>
       <w:r>
         <w:lastRenderedPageBreak/>
         <w:t xml:space="preserve">How to use </w:t>
@@ -5685,7 +5793,7 @@
               </wp:inline>
             </w:drawing>
           </mc:Choice>
-          <mc:Fallback xmlns:dgm="http://schemas.openxmlformats.org/drawingml/2006/diagram" xmlns:lc="http://schemas.openxmlformats.org/drawingml/2006/lockedCanvas" xmlns:c="http://schemas.openxmlformats.org/drawingml/2006/chart" xmlns:pic="http://schemas.openxmlformats.org/drawingml/2006/picture" xmlns:a="http://schemas.openxmlformats.org/drawingml/2006/main" xmlns:sl="http://schemas.openxmlformats.org/schemaLibrary/2006/main">
+          <mc:Fallback xmlns:sl="http://schemas.openxmlformats.org/schemaLibrary/2006/main" xmlns:a="http://schemas.openxmlformats.org/drawingml/2006/main" xmlns:pic="http://schemas.openxmlformats.org/drawingml/2006/picture" xmlns:c="http://schemas.openxmlformats.org/drawingml/2006/chart" xmlns:lc="http://schemas.openxmlformats.org/drawingml/2006/lockedCanvas" xmlns:dgm="http://schemas.openxmlformats.org/drawingml/2006/diagram">
             <w:drawing>
               <wp:inline distB="114300" distT="114300" distL="114300" distR="114300">
                 <wp:extent cx="2520000" cy="88200"/>
@@ -5724,11 +5832,8 @@
     </w:p>
     <w:p>
       <w:pPr>
-        <w:pStyle w:val="ListParagraph"/>
         <w:widowControl w:val="0"/>
         <w:spacing w:before="216" w:line="281" w:lineRule="auto"/>
-        <w:ind w:left="8"/>
-        <w:contextualSpacing w:val="0"/>
         <w:jc w:val="both"/>
       </w:pPr>
       <w:r>
@@ -5755,63 +5860,7 @@
           <w:sz w:val="24"/>
           <w:szCs w:val="24"/>
         </w:rPr>
-        <w:t>, a</w:t>
-      </w:r>
-      <w:r>
-        <w:rPr>
-          <w:rFonts w:ascii="Calibri" w:eastAsia="Calibri" w:hAnsi="Calibri" w:cs="Calibri"/>
-          <w:sz w:val="24"/>
-          <w:szCs w:val="24"/>
-        </w:rPr>
-        <w:t xml:space="preserve"> new tab </w:t>
-      </w:r>
-      <w:r>
-        <w:rPr>
-          <w:rFonts w:ascii="Calibri" w:eastAsia="Calibri" w:hAnsi="Calibri" w:cs="Calibri"/>
-          <w:sz w:val="24"/>
-          <w:szCs w:val="24"/>
-        </w:rPr>
-        <w:t xml:space="preserve">in </w:t>
-      </w:r>
-      <w:r>
-        <w:rPr>
-          <w:rFonts w:ascii="Calibri" w:eastAsia="Calibri" w:hAnsi="Calibri" w:cs="Calibri"/>
-          <w:sz w:val="24"/>
-          <w:szCs w:val="24"/>
-        </w:rPr>
-        <w:t>your default browser</w:t>
-      </w:r>
-      <w:r>
-        <w:rPr>
-          <w:rFonts w:ascii="Calibri" w:eastAsia="Calibri" w:hAnsi="Calibri" w:cs="Calibri"/>
-          <w:sz w:val="24"/>
-          <w:szCs w:val="24"/>
-        </w:rPr>
-        <w:t xml:space="preserve"> </w:t>
-      </w:r>
-      <w:r>
-        <w:rPr>
-          <w:rFonts w:ascii="Calibri" w:eastAsia="Calibri" w:hAnsi="Calibri" w:cs="Calibri"/>
-          <w:sz w:val="24"/>
-          <w:szCs w:val="24"/>
-        </w:rPr>
-        <w:t xml:space="preserve">is opened </w:t>
-      </w:r>
-      <w:r>
-        <w:rPr>
-          <w:rFonts w:ascii="Calibri" w:eastAsia="Calibri" w:hAnsi="Calibri" w:cs="Calibri"/>
-          <w:sz w:val="24"/>
-          <w:szCs w:val="24"/>
-        </w:rPr>
-        <w:t>with the URL “</w:t>
-      </w:r>
-      <w:r>
-        <w:rPr>
-          <w:rFonts w:ascii="Calibri" w:eastAsia="Calibri" w:hAnsi="Calibri" w:cs="Calibri"/>
-          <w:sz w:val="24"/>
-          <w:szCs w:val="24"/>
-        </w:rPr>
-        <w:t>http://</w:t>
+        <w:t xml:space="preserve">, a terminal showing background information on </w:t>
       </w:r>
       <w:proofErr w:type="spellStart"/>
       <w:r>
@@ -5820,15 +5869,7 @@
           <w:sz w:val="24"/>
           <w:szCs w:val="24"/>
         </w:rPr>
-        <w:t>localhost:</w:t>
-      </w:r>
-      <w:r>
-        <w:rPr>
-          <w:rFonts w:ascii="Calibri" w:eastAsia="Calibri" w:hAnsi="Calibri" w:cs="Calibri"/>
-          <w:sz w:val="24"/>
-          <w:szCs w:val="24"/>
-        </w:rPr>
-        <w:t>XXXXX</w:t>
+        <w:t>AlphaTims</w:t>
       </w:r>
       <w:proofErr w:type="spellEnd"/>
       <w:r>
@@ -5837,23 +5878,43 @@
           <w:sz w:val="24"/>
           <w:szCs w:val="24"/>
         </w:rPr>
-        <w:t>”. Note that this URL can be copy-pasted to other browsers as well. For optimal performance, we recommend to use</w:t>
-      </w:r>
-      <w:r>
-        <w:rPr>
-          <w:rFonts w:ascii="Calibri" w:eastAsia="Calibri" w:hAnsi="Calibri" w:cs="Calibri"/>
-          <w:sz w:val="24"/>
-          <w:szCs w:val="24"/>
-        </w:rPr>
-        <w:t xml:space="preserve"> Google Chrome or Mozilla Firefox</w:t>
-      </w:r>
-      <w:r>
-        <w:rPr>
-          <w:rFonts w:ascii="Calibri" w:eastAsia="Calibri" w:hAnsi="Calibri" w:cs="Calibri"/>
-          <w:sz w:val="24"/>
-          <w:szCs w:val="24"/>
-        </w:rPr>
-        <w:t xml:space="preserve">. </w:t>
+        <w:t xml:space="preserve"> should open, as well as a new tab in your default browser with the URL “http://</w:t>
+      </w:r>
+      <w:proofErr w:type="spellStart"/>
+      <w:r>
+        <w:rPr>
+          <w:rFonts w:ascii="Calibri" w:eastAsia="Calibri" w:hAnsi="Calibri" w:cs="Calibri"/>
+          <w:sz w:val="24"/>
+          <w:szCs w:val="24"/>
+        </w:rPr>
+        <w:t>localhost:XXXXX</w:t>
+      </w:r>
+      <w:proofErr w:type="spellEnd"/>
+      <w:r>
+        <w:rPr>
+          <w:rFonts w:ascii="Calibri" w:eastAsia="Calibri" w:hAnsi="Calibri" w:cs="Calibri"/>
+          <w:sz w:val="24"/>
+          <w:szCs w:val="24"/>
+        </w:rPr>
+        <w:t xml:space="preserve">”. Note that this URL can be copy-pasted to other browsers as well and that no internet connection is required since you run </w:t>
+      </w:r>
+      <w:proofErr w:type="spellStart"/>
+      <w:r>
+        <w:rPr>
+          <w:rFonts w:ascii="Calibri" w:eastAsia="Calibri" w:hAnsi="Calibri" w:cs="Calibri"/>
+          <w:sz w:val="24"/>
+          <w:szCs w:val="24"/>
+        </w:rPr>
+        <w:t>AlphaTims</w:t>
+      </w:r>
+      <w:proofErr w:type="spellEnd"/>
+      <w:r>
+        <w:rPr>
+          <w:rFonts w:ascii="Calibri" w:eastAsia="Calibri" w:hAnsi="Calibri" w:cs="Calibri"/>
+          <w:sz w:val="24"/>
+          <w:szCs w:val="24"/>
+        </w:rPr>
+        <w:t xml:space="preserve"> on your local machine. For optimal performance, we recommend to use Google Chrome or Mozilla Firefox. </w:t>
       </w:r>
     </w:p>
     <w:p>
@@ -5861,7 +5922,7 @@
         <w:pStyle w:val="Heading2"/>
         <w:ind w:left="0" w:firstLine="0"/>
       </w:pPr>
-      <w:bookmarkStart w:id="6" w:name="_Toc67305725"/>
+      <w:bookmarkStart w:id="6" w:name="_Toc67323392"/>
       <w:r>
         <w:t xml:space="preserve">Importing </w:t>
       </w:r>
@@ -6683,6 +6744,23 @@
     </w:p>
     <w:p>
       <w:pPr>
+        <w:rPr>
+          <w:rFonts w:ascii="Calibri" w:eastAsia="Calibri" w:hAnsi="Calibri" w:cs="Calibri"/>
+          <w:sz w:val="24"/>
+          <w:szCs w:val="24"/>
+        </w:rPr>
+      </w:pPr>
+      <w:r>
+        <w:rPr>
+          <w:rFonts w:ascii="Calibri" w:eastAsia="Calibri" w:hAnsi="Calibri" w:cs="Calibri"/>
+          <w:sz w:val="24"/>
+          <w:szCs w:val="24"/>
+        </w:rPr>
+        <w:br w:type="page"/>
+      </w:r>
+    </w:p>
+    <w:p>
+      <w:pPr>
         <w:widowControl w:val="0"/>
         <w:numPr>
           <w:ilvl w:val="0"/>
@@ -6705,6 +6783,7 @@
           <w:sz w:val="24"/>
           <w:szCs w:val="24"/>
         </w:rPr>
+        <w:lastRenderedPageBreak/>
         <w:t>AlphaTims</w:t>
       </w:r>
       <w:proofErr w:type="spellEnd"/>
@@ -6818,7 +6897,6 @@
           <w:sz w:val="24"/>
           <w:szCs w:val="24"/>
         </w:rPr>
-        <w:lastRenderedPageBreak/>
         <w:t xml:space="preserve">If </w:t>
       </w:r>
       <w:r>
@@ -7066,7 +7144,7 @@
         <w:pStyle w:val="Heading2"/>
         <w:ind w:left="0" w:firstLine="0"/>
       </w:pPr>
-      <w:bookmarkStart w:id="7" w:name="_Toc67305726"/>
+      <w:bookmarkStart w:id="7" w:name="_Toc67323393"/>
       <w:r>
         <w:t>Visualizing the data</w:t>
       </w:r>
@@ -7504,15 +7582,47 @@
           <w:sz w:val="24"/>
           <w:szCs w:val="24"/>
         </w:rPr>
-        <w:t xml:space="preserve">For each plot, there are a few different tools available to interact </w:t>
-      </w:r>
-      <w:r>
-        <w:rPr>
-          <w:rFonts w:ascii="Calibri" w:eastAsia="Calibri" w:hAnsi="Calibri" w:cs="Calibri"/>
-          <w:sz w:val="24"/>
-          <w:szCs w:val="24"/>
-        </w:rPr>
-        <w:t>with it such as</w:t>
+        <w:t xml:space="preserve">For each plot, there are </w:t>
+      </w:r>
+      <w:r>
+        <w:rPr>
+          <w:rFonts w:ascii="Calibri" w:eastAsia="Calibri" w:hAnsi="Calibri" w:cs="Calibri"/>
+          <w:sz w:val="24"/>
+          <w:szCs w:val="24"/>
+        </w:rPr>
+        <w:t>some</w:t>
+      </w:r>
+      <w:r>
+        <w:rPr>
+          <w:rFonts w:ascii="Calibri" w:eastAsia="Calibri" w:hAnsi="Calibri" w:cs="Calibri"/>
+          <w:sz w:val="24"/>
+          <w:szCs w:val="24"/>
+        </w:rPr>
+        <w:t xml:space="preserve"> tools available to interact </w:t>
+      </w:r>
+      <w:r>
+        <w:rPr>
+          <w:rFonts w:ascii="Calibri" w:eastAsia="Calibri" w:hAnsi="Calibri" w:cs="Calibri"/>
+          <w:sz w:val="24"/>
+          <w:szCs w:val="24"/>
+        </w:rPr>
+        <w:t>with it</w:t>
+      </w:r>
+      <w:r>
+        <w:rPr>
+          <w:rFonts w:ascii="Calibri" w:eastAsia="Calibri" w:hAnsi="Calibri" w:cs="Calibri"/>
+          <w:sz w:val="24"/>
+          <w:szCs w:val="24"/>
+        </w:rPr>
+        <w:t>,</w:t>
+      </w:r>
+      <w:r>
+        <w:rPr>
+          <w:rFonts w:ascii="Calibri" w:eastAsia="Calibri" w:hAnsi="Calibri" w:cs="Calibri"/>
+          <w:sz w:val="24"/>
+          <w:szCs w:val="24"/>
+        </w:rPr>
+        <w:t xml:space="preserve"> such as</w:t>
       </w:r>
       <w:r>
         <w:rPr>
@@ -7536,7 +7646,23 @@
           <w:sz w:val="24"/>
           <w:szCs w:val="24"/>
         </w:rPr>
-        <w:t xml:space="preserve">. A brief description of these tools is available </w:t>
+        <w:t xml:space="preserve">. A brief description </w:t>
+      </w:r>
+      <w:r>
+        <w:rPr>
+          <w:rFonts w:ascii="Calibri" w:eastAsia="Calibri" w:hAnsi="Calibri" w:cs="Calibri"/>
+          <w:sz w:val="24"/>
+          <w:szCs w:val="24"/>
+        </w:rPr>
+        <w:t>of these tools</w:t>
+      </w:r>
+      <w:r>
+        <w:rPr>
+          <w:rFonts w:ascii="Calibri" w:eastAsia="Calibri" w:hAnsi="Calibri" w:cs="Calibri"/>
+          <w:sz w:val="24"/>
+          <w:szCs w:val="24"/>
+        </w:rPr>
+        <w:t xml:space="preserve"> is available </w:t>
       </w:r>
       <w:r>
         <w:rPr>
@@ -7554,16 +7680,6 @@
         </w:rPr>
         <w:t>.</w:t>
       </w:r>
-    </w:p>
-    <w:p>
-      <w:pPr>
-        <w:rPr>
-          <w:rFonts w:ascii="Calibri" w:eastAsia="Calibri" w:hAnsi="Calibri" w:cs="Calibri"/>
-          <w:b/>
-          <w:sz w:val="24"/>
-          <w:szCs w:val="24"/>
-        </w:rPr>
-      </w:pPr>
       <w:r>
         <w:rPr>
           <w:rFonts w:ascii="Calibri" w:eastAsia="Calibri" w:hAnsi="Calibri" w:cs="Calibri"/>
@@ -9708,7 +9824,7 @@
         <w:pStyle w:val="Heading2"/>
         <w:ind w:left="0" w:firstLine="0"/>
       </w:pPr>
-      <w:bookmarkStart w:id="8" w:name="_Toc67305727"/>
+      <w:bookmarkStart w:id="8" w:name="_Toc67323394"/>
       <w:r>
         <w:lastRenderedPageBreak/>
         <w:t>Selecting data slices</w:t>
@@ -15427,7 +15543,7 @@
         <v:path o:extrusionok="f" gradientshapeok="t" o:connecttype="rect"/>
         <o:lock v:ext="edit" aspectratio="t"/>
       </v:shapetype>
-      <v:shape id="_x0000_i1057" type="#_x0000_t75" alt="save_icon" style="width:32.25pt;height:32.25pt;visibility:visible;mso-wrap-style:square" o:bullet="t">
+      <v:shape id="_x0000_i1040" type="#_x0000_t75" alt="save_icon" style="width:32.25pt;height:32.25pt;visibility:visible;mso-wrap-style:square" o:bullet="t">
         <v:imagedata r:id="rId1" o:title="save_icon"/>
       </v:shape>
     </w:pict>

</xml_diff>